<commit_message>
Fix login route and improve error handling
</commit_message>
<xml_diff>
--- a/mern blog app.docx
+++ b/mern blog app.docx
@@ -18,27 +18,7 @@
           <w:sz w:val="32"/>
           <w:szCs w:val="32"/>
         </w:rPr>
-        <w:t xml:space="preserve">Commands to create and start </w:t>
-      </w:r>
-      <w:proofErr w:type="gramStart"/>
-      <w:r>
-        <w:rPr>
-          <w:b/>
-          <w:bCs/>
-          <w:sz w:val="32"/>
-          <w:szCs w:val="32"/>
-        </w:rPr>
-        <w:t>react</w:t>
-      </w:r>
-      <w:proofErr w:type="gramEnd"/>
-      <w:r>
-        <w:rPr>
-          <w:b/>
-          <w:bCs/>
-          <w:sz w:val="32"/>
-          <w:szCs w:val="32"/>
-        </w:rPr>
-        <w:t xml:space="preserve"> app </w:t>
+        <w:t xml:space="preserve">Commands to create and start react app </w:t>
       </w:r>
     </w:p>
     <w:p>
@@ -62,15 +42,7 @@
         </w:numPr>
       </w:pPr>
       <w:r>
-        <w:t xml:space="preserve">cd (folder name in which you want to create react app) </w:t>
-      </w:r>
-      <w:proofErr w:type="spellStart"/>
-      <w:r>
-        <w:t>e.g</w:t>
-      </w:r>
-      <w:proofErr w:type="spellEnd"/>
-      <w:r>
-        <w:t xml:space="preserve"> cd client </w:t>
+        <w:t xml:space="preserve">cd (folder name in which you want to create react app) e.g cd client </w:t>
       </w:r>
     </w:p>
     <w:p>
@@ -81,11 +53,9 @@
           <w:numId w:val="1"/>
         </w:numPr>
       </w:pPr>
-      <w:proofErr w:type="spellStart"/>
       <w:r>
         <w:t>npx</w:t>
       </w:r>
-      <w:proofErr w:type="spellEnd"/>
       <w:r>
         <w:t xml:space="preserve"> create</w:t>
       </w:r>
@@ -125,11 +95,9 @@
           <w:bottom w:val="double" w:sz="6" w:space="1" w:color="auto"/>
         </w:pBdr>
       </w:pPr>
-      <w:proofErr w:type="spellStart"/>
       <w:r>
         <w:t>npm</w:t>
       </w:r>
-      <w:proofErr w:type="spellEnd"/>
       <w:r>
         <w:t xml:space="preserve"> start</w:t>
       </w:r>
@@ -146,39 +114,7 @@
           <w:b/>
           <w:bCs/>
         </w:rPr>
-        <w:t xml:space="preserve">To </w:t>
-      </w:r>
-      <w:proofErr w:type="spellStart"/>
-      <w:r>
-        <w:rPr>
-          <w:b/>
-          <w:bCs/>
-        </w:rPr>
-        <w:t>insall</w:t>
-      </w:r>
-      <w:proofErr w:type="spellEnd"/>
-      <w:r>
-        <w:rPr>
-          <w:b/>
-          <w:bCs/>
-        </w:rPr>
-        <w:t xml:space="preserve"> router </w:t>
-      </w:r>
-      <w:proofErr w:type="spellStart"/>
-      <w:r>
-        <w:rPr>
-          <w:b/>
-          <w:bCs/>
-        </w:rPr>
-        <w:t>libraray</w:t>
-      </w:r>
-      <w:proofErr w:type="spellEnd"/>
-      <w:r>
-        <w:rPr>
-          <w:b/>
-          <w:bCs/>
-        </w:rPr>
-        <w:t xml:space="preserve"> we use this command</w:t>
+        <w:t>To insall router libraray we use this command</w:t>
       </w:r>
       <w:r>
         <w:rPr>
@@ -196,11 +132,9 @@
           <w:numId w:val="2"/>
         </w:numPr>
       </w:pPr>
-      <w:proofErr w:type="spellStart"/>
       <w:r>
         <w:t>npm</w:t>
       </w:r>
-      <w:proofErr w:type="spellEnd"/>
       <w:r>
         <w:t xml:space="preserve"> </w:t>
       </w:r>
@@ -208,13 +142,8 @@
         <w:t>install</w:t>
       </w:r>
       <w:r>
-        <w:t xml:space="preserve"> react-router-</w:t>
-      </w:r>
-      <w:proofErr w:type="spellStart"/>
-      <w:r>
-        <w:t>dom</w:t>
-      </w:r>
-      <w:proofErr w:type="spellEnd"/>
+        <w:t xml:space="preserve"> react-router-dom</w:t>
+      </w:r>
     </w:p>
     <w:p>
       <w:pPr>
@@ -224,13 +153,8 @@
           <w:numId w:val="2"/>
         </w:numPr>
       </w:pPr>
-      <w:proofErr w:type="spellStart"/>
-      <w:r>
-        <w:t>npm</w:t>
-      </w:r>
-      <w:proofErr w:type="spellEnd"/>
-      <w:r>
-        <w:t xml:space="preserve"> start</w:t>
+      <w:r>
+        <w:t>npm start</w:t>
       </w:r>
     </w:p>
     <w:p>
@@ -246,23 +170,7 @@
         </w:pBdr>
       </w:pPr>
       <w:r>
-        <w:t xml:space="preserve">route is used to make single application page , to load </w:t>
-      </w:r>
-      <w:proofErr w:type="gramStart"/>
-      <w:r>
-        <w:t>more fast</w:t>
-      </w:r>
-      <w:proofErr w:type="gramEnd"/>
-      <w:r>
-        <w:t xml:space="preserve"> , </w:t>
-      </w:r>
-      <w:proofErr w:type="spellStart"/>
-      <w:r>
-        <w:t>i.e</w:t>
-      </w:r>
-      <w:proofErr w:type="spellEnd"/>
-      <w:r>
-        <w:t xml:space="preserve"> home , login , register .</w:t>
+        <w:t>route is used to make single application page , to load more fast , i.e home , login , register .</w:t>
       </w:r>
     </w:p>
     <w:p>
@@ -325,21 +233,12 @@
       <w:r>
         <w:t xml:space="preserve"> in </w:t>
       </w:r>
-      <w:proofErr w:type="spellStart"/>
-      <w:r>
-        <w:rPr>
-          <w:b/>
-          <w:bCs/>
-        </w:rPr>
-        <w:t>BrowserRouter</w:t>
-      </w:r>
-      <w:proofErr w:type="spellEnd"/>
-      <w:r>
-        <w:rPr>
-          <w:b/>
-          <w:bCs/>
-        </w:rPr>
-        <w:t xml:space="preserve"> </w:t>
+      <w:r>
+        <w:rPr>
+          <w:b/>
+          <w:bCs/>
+        </w:rPr>
+        <w:t xml:space="preserve">BrowserRouter </w:t>
       </w:r>
       <w:r>
         <w:t xml:space="preserve">in index.js file and import it also </w:t>
@@ -353,17 +252,7 @@
         </w:pBdr>
       </w:pPr>
       <w:r>
-        <w:t xml:space="preserve">these also </w:t>
-      </w:r>
-      <w:proofErr w:type="spellStart"/>
-      <w:proofErr w:type="gramStart"/>
-      <w:r>
-        <w:t>a</w:t>
-      </w:r>
-      <w:proofErr w:type="spellEnd"/>
-      <w:proofErr w:type="gramEnd"/>
-      <w:r>
-        <w:t xml:space="preserve"> initial setup</w:t>
+        <w:t>these also a initial setup</w:t>
       </w:r>
     </w:p>
     <w:p>
@@ -391,31 +280,7 @@
         <w:pStyle w:val="ListParagraph"/>
       </w:pPr>
       <w:r>
-        <w:t xml:space="preserve">to connect </w:t>
-      </w:r>
-      <w:proofErr w:type="spellStart"/>
-      <w:r>
-        <w:t>api</w:t>
-      </w:r>
-      <w:proofErr w:type="spellEnd"/>
-      <w:r>
-        <w:t xml:space="preserve"> with login and register , we have to make a new file and on terminal we have to get in </w:t>
-      </w:r>
-      <w:proofErr w:type="spellStart"/>
-      <w:r>
-        <w:t>api</w:t>
-      </w:r>
-      <w:proofErr w:type="spellEnd"/>
-      <w:r>
-        <w:t xml:space="preserve"> </w:t>
-      </w:r>
-      <w:proofErr w:type="gramStart"/>
-      <w:r>
-        <w:t>folder</w:t>
-      </w:r>
-      <w:proofErr w:type="gramEnd"/>
-      <w:r>
-        <w:t xml:space="preserve"> and we have to install </w:t>
+        <w:t xml:space="preserve">to connect api with login and register , we have to make a new file and on terminal we have to get in api folder and we have to install </w:t>
       </w:r>
       <w:r>
         <w:rPr>
@@ -427,21 +292,12 @@
       <w:r>
         <w:t xml:space="preserve"> using ( </w:t>
       </w:r>
-      <w:proofErr w:type="spellStart"/>
-      <w:r>
-        <w:rPr>
-          <w:b/>
-          <w:bCs/>
-        </w:rPr>
-        <w:t>npm</w:t>
-      </w:r>
-      <w:proofErr w:type="spellEnd"/>
-      <w:r>
-        <w:rPr>
-          <w:b/>
-          <w:bCs/>
-        </w:rPr>
-        <w:t xml:space="preserve"> install express ) </w:t>
+      <w:r>
+        <w:rPr>
+          <w:b/>
+          <w:bCs/>
+        </w:rPr>
+        <w:t xml:space="preserve">npm install express ) </w:t>
       </w:r>
       <w:r>
         <w:t xml:space="preserve">and then put the format in file , </w:t>
@@ -457,7 +313,6 @@
       <w:r>
         <w:t>then install (</w:t>
       </w:r>
-      <w:proofErr w:type="spellStart"/>
       <w:r>
         <w:rPr>
           <w:b/>
@@ -465,7 +320,6 @@
         </w:rPr>
         <w:t>nodemon</w:t>
       </w:r>
-      <w:proofErr w:type="spellEnd"/>
       <w:r>
         <w:t xml:space="preserve"> ) using command </w:t>
       </w:r>
@@ -474,33 +328,8 @@
           <w:b/>
           <w:bCs/>
         </w:rPr>
-        <w:t>(</w:t>
-      </w:r>
-      <w:proofErr w:type="spellStart"/>
-      <w:r>
-        <w:rPr>
-          <w:b/>
-          <w:bCs/>
-        </w:rPr>
-        <w:t>npm</w:t>
-      </w:r>
-      <w:proofErr w:type="spellEnd"/>
-      <w:r>
-        <w:rPr>
-          <w:b/>
-          <w:bCs/>
-        </w:rPr>
-        <w:t xml:space="preserve"> install -g </w:t>
-      </w:r>
-      <w:proofErr w:type="spellStart"/>
-      <w:r>
-        <w:rPr>
-          <w:b/>
-          <w:bCs/>
-        </w:rPr>
-        <w:t>nodemon</w:t>
-      </w:r>
-      <w:proofErr w:type="spellEnd"/>
+        <w:t>(npm install -g nodemon</w:t>
+      </w:r>
       <w:r>
         <w:t xml:space="preserve"> ) it will install globally </w:t>
       </w:r>
@@ -512,7 +341,6 @@
           <w:bottom w:val="double" w:sz="6" w:space="1" w:color="auto"/>
         </w:pBdr>
       </w:pPr>
-      <w:proofErr w:type="spellStart"/>
       <w:r>
         <w:rPr>
           <w:b/>
@@ -520,17 +348,8 @@
         </w:rPr>
         <w:t>nodemon</w:t>
       </w:r>
-      <w:proofErr w:type="spellEnd"/>
-      <w:r>
-        <w:t xml:space="preserve"> is basically used for real time server reload , </w:t>
-      </w:r>
-      <w:proofErr w:type="spellStart"/>
-      <w:r>
-        <w:t>when ever</w:t>
-      </w:r>
-      <w:proofErr w:type="spellEnd"/>
-      <w:r>
-        <w:t xml:space="preserve"> you make change in code it will load it automatically</w:t>
+      <w:r>
+        <w:t xml:space="preserve"> is basically used for real time server reload , when ever you make change in code it will load it automatically</w:t>
       </w:r>
     </w:p>
     <w:p>
@@ -540,23 +359,8 @@
           <w:bottom w:val="double" w:sz="6" w:space="1" w:color="auto"/>
         </w:pBdr>
       </w:pPr>
-      <w:proofErr w:type="spellStart"/>
-      <w:r>
-        <w:t>theres</w:t>
-      </w:r>
-      <w:proofErr w:type="spellEnd"/>
-      <w:r>
-        <w:t xml:space="preserve"> also </w:t>
-      </w:r>
-      <w:proofErr w:type="spellStart"/>
-      <w:proofErr w:type="gramStart"/>
-      <w:r>
-        <w:t>a</w:t>
-      </w:r>
-      <w:proofErr w:type="spellEnd"/>
-      <w:proofErr w:type="gramEnd"/>
-      <w:r>
-        <w:t xml:space="preserve"> initial setup for express</w:t>
+      <w:r>
+        <w:t>theres also a initial setup for express</w:t>
       </w:r>
     </w:p>
     <w:p>
@@ -567,15 +371,7 @@
         </w:pBdr>
       </w:pPr>
       <w:r>
-        <w:t>to start server use (</w:t>
-      </w:r>
-      <w:proofErr w:type="spellStart"/>
-      <w:r>
-        <w:t>nodemon</w:t>
-      </w:r>
-      <w:proofErr w:type="spellEnd"/>
-      <w:r>
-        <w:t xml:space="preserve"> index.js)</w:t>
+        <w:t>to start server use (nodemon index.js)</w:t>
       </w:r>
     </w:p>
     <w:p>
@@ -597,74 +393,27 @@
           <w:bCs/>
         </w:rPr>
       </w:pPr>
-      <w:proofErr w:type="spellStart"/>
-      <w:r>
-        <w:rPr>
-          <w:b/>
-          <w:bCs/>
-        </w:rPr>
-        <w:t>cors</w:t>
-      </w:r>
-      <w:proofErr w:type="spellEnd"/>
-      <w:r>
-        <w:rPr>
-          <w:b/>
-          <w:bCs/>
-        </w:rPr>
-        <w:t xml:space="preserve"> download</w:t>
-      </w:r>
-    </w:p>
-    <w:p>
-      <w:pPr>
-        <w:pStyle w:val="ListParagraph"/>
-      </w:pPr>
-      <w:proofErr w:type="gramStart"/>
-      <w:r>
-        <w:t>we</w:t>
-      </w:r>
-      <w:proofErr w:type="gramEnd"/>
-      <w:r>
-        <w:t xml:space="preserve"> also have to install </w:t>
-      </w:r>
-      <w:proofErr w:type="spellStart"/>
-      <w:r>
-        <w:t>cros</w:t>
-      </w:r>
-      <w:proofErr w:type="spellEnd"/>
-      <w:r>
-        <w:t xml:space="preserve"> using command (</w:t>
-      </w:r>
-      <w:proofErr w:type="spellStart"/>
-      <w:r>
-        <w:rPr>
-          <w:b/>
-          <w:bCs/>
-        </w:rPr>
-        <w:t>npm</w:t>
-      </w:r>
-      <w:proofErr w:type="spellEnd"/>
-      <w:r>
-        <w:rPr>
-          <w:b/>
-          <w:bCs/>
-        </w:rPr>
-        <w:t xml:space="preserve"> install </w:t>
-      </w:r>
-      <w:proofErr w:type="spellStart"/>
-      <w:r>
-        <w:rPr>
-          <w:b/>
-          <w:bCs/>
-        </w:rPr>
-        <w:t>cors</w:t>
-      </w:r>
-      <w:proofErr w:type="spellEnd"/>
-      <w:r>
-        <w:rPr>
-          <w:b/>
-          <w:bCs/>
-        </w:rPr>
-        <w:t>)</w:t>
+      <w:r>
+        <w:rPr>
+          <w:b/>
+          <w:bCs/>
+        </w:rPr>
+        <w:t>cors download</w:t>
+      </w:r>
+    </w:p>
+    <w:p>
+      <w:pPr>
+        <w:pStyle w:val="ListParagraph"/>
+      </w:pPr>
+      <w:r>
+        <w:t>we also have to install cros using command (</w:t>
+      </w:r>
+      <w:r>
+        <w:rPr>
+          <w:b/>
+          <w:bCs/>
+        </w:rPr>
+        <w:t>npm install cors)</w:t>
       </w:r>
       <w:r>
         <w:rPr>
@@ -688,7 +437,6 @@
       <w:r>
         <w:t xml:space="preserve">we also use hook called </w:t>
       </w:r>
-      <w:proofErr w:type="spellStart"/>
       <w:r>
         <w:rPr>
           <w:b/>
@@ -696,7 +444,6 @@
         </w:rPr>
         <w:t>useState</w:t>
       </w:r>
-      <w:proofErr w:type="spellEnd"/>
       <w:r>
         <w:t xml:space="preserve">  this hook also import from react , and mainly used for authentication ,</w:t>
       </w:r>
@@ -712,7 +459,6 @@
       <w:r>
         <w:t xml:space="preserve">we also use </w:t>
       </w:r>
-      <w:proofErr w:type="spellStart"/>
       <w:r>
         <w:rPr>
           <w:b/>
@@ -720,44 +466,22 @@
         </w:rPr>
         <w:t>bcrypt</w:t>
       </w:r>
-      <w:proofErr w:type="spellEnd"/>
-      <w:r>
-        <w:t xml:space="preserve"> in this project to encrypt data , to </w:t>
-      </w:r>
-      <w:proofErr w:type="spellStart"/>
-      <w:r>
-        <w:t>insall</w:t>
-      </w:r>
-      <w:proofErr w:type="spellEnd"/>
-      <w:r>
-        <w:t xml:space="preserve"> use (</w:t>
-      </w:r>
-      <w:proofErr w:type="spellStart"/>
-      <w:r>
-        <w:t>npm</w:t>
-      </w:r>
-      <w:proofErr w:type="spellEnd"/>
-      <w:r>
-        <w:t xml:space="preserve"> install </w:t>
-      </w:r>
-      <w:proofErr w:type="spellStart"/>
-      <w:r>
-        <w:t>bcrypt</w:t>
-      </w:r>
-      <w:proofErr w:type="spellEnd"/>
-      <w:r>
-        <w:t>)</w:t>
-      </w:r>
-    </w:p>
-    <w:p>
-      <w:pPr>
-        <w:pStyle w:val="ListParagraph"/>
+      <w:r>
+        <w:t xml:space="preserve"> in this project to encrypt data , to insall use (npm install bcrypt)</w:t>
+      </w:r>
+    </w:p>
+    <w:p>
+      <w:pPr>
+        <w:pStyle w:val="ListParagraph"/>
+        <w:pBdr>
+          <w:bottom w:val="double" w:sz="6" w:space="1" w:color="auto"/>
+          <w:between w:val="double" w:sz="6" w:space="1" w:color="auto"/>
+        </w:pBdr>
       </w:pPr>
       <w:r>
         <w:lastRenderedPageBreak/>
         <w:t xml:space="preserve">we also use </w:t>
       </w:r>
-      <w:proofErr w:type="spellStart"/>
       <w:r>
         <w:rPr>
           <w:b/>
@@ -765,33 +489,34 @@
         </w:rPr>
         <w:t>jsonwebtoken</w:t>
       </w:r>
-      <w:proofErr w:type="spellEnd"/>
-      <w:r>
-        <w:t xml:space="preserve"> in this project for more security , for this we use (</w:t>
-      </w:r>
-      <w:proofErr w:type="spellStart"/>
-      <w:r>
-        <w:t>npm</w:t>
-      </w:r>
-      <w:proofErr w:type="spellEnd"/>
-      <w:r>
-        <w:t xml:space="preserve"> install </w:t>
-      </w:r>
-      <w:proofErr w:type="spellStart"/>
-      <w:r>
-        <w:t>jsonwebtoken</w:t>
-      </w:r>
-      <w:proofErr w:type="spellEnd"/>
-      <w:r>
-        <w:t xml:space="preserve">) , in </w:t>
-      </w:r>
-      <w:proofErr w:type="spellStart"/>
-      <w:r>
-        <w:t>api</w:t>
-      </w:r>
-      <w:proofErr w:type="spellEnd"/>
-      <w:r>
-        <w:t xml:space="preserve"> terminal ,  </w:t>
+      <w:r>
+        <w:t xml:space="preserve"> in this project for more security , for this we use (npm install jsonwebtoken) , in api terminal ,  </w:t>
+      </w:r>
+    </w:p>
+    <w:p>
+      <w:pPr>
+        <w:pStyle w:val="ListParagraph"/>
+        <w:pBdr>
+          <w:bottom w:val="double" w:sz="6" w:space="1" w:color="auto"/>
+          <w:between w:val="double" w:sz="6" w:space="1" w:color="auto"/>
+        </w:pBdr>
+      </w:pPr>
+      <w:r>
+        <w:t xml:space="preserve">we also use useEffect to create token in network and get this and make it id for every user , so every user can have there different portal </w:t>
+      </w:r>
+    </w:p>
+    <w:p>
+      <w:pPr>
+        <w:pStyle w:val="ListParagraph"/>
+      </w:pPr>
+      <w:r>
+        <w:t>we also install react quill (</w:t>
+      </w:r>
+      <w:r>
+        <w:t>npm install react-quill</w:t>
+      </w:r>
+      <w:r>
+        <w:t>) for the text section in form</w:t>
       </w:r>
     </w:p>
     <w:p>

</xml_diff>